<commit_message>
well, phase 3 failed
</commit_message>
<xml_diff>
--- a/AI_doc.docx
+++ b/AI_doc.docx
@@ -1,6 +1,6 @@
 
 <file path=word/document.xml><?xml version="1.0" encoding="utf-8"?>
-<w:document xmlns:wpc="http://schemas.microsoft.com/office/word/2010/wordprocessingCanvas" xmlns:cx="http://schemas.microsoft.com/office/drawing/2014/chartex" xmlns:cx1="http://schemas.microsoft.com/office/drawing/2015/9/8/chartex" xmlns:cx2="http://schemas.microsoft.com/office/drawing/2015/10/21/chartex" xmlns:cx3="http://schemas.microsoft.com/office/drawing/2016/5/9/chartex" xmlns:cx4="http://schemas.microsoft.com/office/drawing/2016/5/10/chartex" xmlns:cx5="http://schemas.microsoft.com/office/drawing/2016/5/11/chartex" xmlns:cx6="http://schemas.microsoft.com/office/drawing/2016/5/12/chartex" xmlns:cx7="http://schemas.microsoft.com/office/drawing/2016/5/13/chartex" xmlns:cx8="http://schemas.microsoft.com/office/drawing/2016/5/14/chartex" xmlns:mc="http://schemas.openxmlformats.org/markup-compatibility/2006" xmlns:aink="http://schemas.microsoft.com/office/drawing/2016/ink" xmlns:am3d="http://schemas.microsoft.com/office/drawing/2017/model3d" xmlns:o="urn:schemas-microsoft-com:office:office" xmlns:oel="http://schemas.microsoft.com/office/2019/extlst" xmlns:r="http://schemas.openxmlformats.org/officeDocument/2006/relationships" xmlns:m="http://schemas.openxmlformats.org/officeDocument/2006/math" xmlns:v="urn:schemas-microsoft-com:vml" xmlns:wp14="http://schemas.microsoft.com/office/word/2010/wordprocessingDrawing" xmlns:wp="http://schemas.openxmlformats.org/drawingml/2006/wordprocessingDrawing" xmlns:w10="urn:schemas-microsoft-com:office:word" xmlns:w="http://schemas.openxmlformats.org/wordprocessingml/2006/main" xmlns:w14="http://schemas.microsoft.com/office/word/2010/wordml" xmlns:w15="http://schemas.microsoft.com/office/word/2012/wordml" xmlns:w16cex="http://schemas.microsoft.com/office/word/2018/wordml/cex" xmlns:w16cid="http://schemas.microsoft.com/office/word/2016/wordml/cid" xmlns:w16="http://schemas.microsoft.com/office/word/2018/wordml" xmlns:w16sdtdh="http://schemas.microsoft.com/office/word/2020/wordml/sdtdatahash" xmlns:w16se="http://schemas.microsoft.com/office/word/2015/wordml/symex" xmlns:wpg="http://schemas.microsoft.com/office/word/2010/wordprocessingGroup" xmlns:wpi="http://schemas.microsoft.com/office/word/2010/wordprocessingInk" xmlns:wne="http://schemas.microsoft.com/office/word/2006/wordml" xmlns:wps="http://schemas.microsoft.com/office/word/2010/wordprocessingShape" mc:Ignorable="w14 w15 w16se w16cid w16 w16cex w16sdtdh wp14">
+<w:document xmlns:wpc="http://schemas.microsoft.com/office/word/2010/wordprocessingCanvas" xmlns:cx="http://schemas.microsoft.com/office/drawing/2014/chartex" xmlns:cx1="http://schemas.microsoft.com/office/drawing/2015/9/8/chartex" xmlns:cx2="http://schemas.microsoft.com/office/drawing/2015/10/21/chartex" xmlns:cx3="http://schemas.microsoft.com/office/drawing/2016/5/9/chartex" xmlns:cx4="http://schemas.microsoft.com/office/drawing/2016/5/10/chartex" xmlns:cx5="http://schemas.microsoft.com/office/drawing/2016/5/11/chartex" xmlns:cx6="http://schemas.microsoft.com/office/drawing/2016/5/12/chartex" xmlns:cx7="http://schemas.microsoft.com/office/drawing/2016/5/13/chartex" xmlns:cx8="http://schemas.microsoft.com/office/drawing/2016/5/14/chartex" xmlns:mc="http://schemas.openxmlformats.org/markup-compatibility/2006" xmlns:aink="http://schemas.microsoft.com/office/drawing/2016/ink" xmlns:am3d="http://schemas.microsoft.com/office/drawing/2017/model3d" xmlns:o="urn:schemas-microsoft-com:office:office" xmlns:r="http://schemas.openxmlformats.org/officeDocument/2006/relationships" xmlns:m="http://schemas.openxmlformats.org/officeDocument/2006/math" xmlns:v="urn:schemas-microsoft-com:vml" xmlns:wp14="http://schemas.microsoft.com/office/word/2010/wordprocessingDrawing" xmlns:wp="http://schemas.openxmlformats.org/drawingml/2006/wordprocessingDrawing" xmlns:w10="urn:schemas-microsoft-com:office:word" xmlns:w="http://schemas.openxmlformats.org/wordprocessingml/2006/main" xmlns:w14="http://schemas.microsoft.com/office/word/2010/wordml" xmlns:w15="http://schemas.microsoft.com/office/word/2012/wordml" xmlns:w16cex="http://schemas.microsoft.com/office/word/2018/wordml/cex" xmlns:w16cid="http://schemas.microsoft.com/office/word/2016/wordml/cid" xmlns:w16="http://schemas.microsoft.com/office/word/2018/wordml" xmlns:w16se="http://schemas.microsoft.com/office/word/2015/wordml/symex" xmlns:wpg="http://schemas.microsoft.com/office/word/2010/wordprocessingGroup" xmlns:wpi="http://schemas.microsoft.com/office/word/2010/wordprocessingInk" xmlns:wne="http://schemas.microsoft.com/office/word/2006/wordml" xmlns:wps="http://schemas.microsoft.com/office/word/2010/wordprocessingShape" mc:Ignorable="w14 w15 w16se w16cid w16 w16cex wp14">
   <w:body>
     <w:p>
       <w:pPr>
@@ -12,6 +12,7 @@
       <w:r>
         <w:rPr>
           <w:rFonts w:ascii="Vazir" w:hAnsi="Vazir" w:cs="Vazir"/>
+          <w:noProof/>
         </w:rPr>
         <w:drawing>
           <wp:anchor distT="0" distB="0" distL="114300" distR="114300" simplePos="0" relativeHeight="251658240" behindDoc="0" locked="0" layoutInCell="1" allowOverlap="1" wp14:anchorId="439A72E9" wp14:editId="16D2184C">
@@ -92,6 +93,7 @@
           <w:rFonts w:ascii="Vazir" w:hAnsi="Vazir" w:cs="Vazir"/>
           <w:sz w:val="16"/>
           <w:szCs w:val="16"/>
+          <w:rtl/>
           <w:lang w:bidi="fa-IR"/>
         </w:rPr>
       </w:pPr>
@@ -102,7 +104,7 @@
           <w:szCs w:val="16"/>
           <w:lang w:bidi="fa-IR"/>
         </w:rPr>
-        <w:t xml:space="preserve">Amin Amiri </w:t>
+        <w:t xml:space="preserve">Amin </w:t>
       </w:r>
       <w:proofErr w:type="spellStart"/>
       <w:r>
@@ -112,6 +114,26 @@
           <w:szCs w:val="16"/>
           <w:lang w:bidi="fa-IR"/>
         </w:rPr>
+        <w:t>Amiri</w:t>
+      </w:r>
+      <w:proofErr w:type="spellEnd"/>
+      <w:r>
+        <w:rPr>
+          <w:rFonts w:ascii="Vazir" w:hAnsi="Vazir" w:cs="Vazir"/>
+          <w:sz w:val="16"/>
+          <w:szCs w:val="16"/>
+          <w:lang w:bidi="fa-IR"/>
+        </w:rPr>
+        <w:t xml:space="preserve"> </w:t>
+      </w:r>
+      <w:proofErr w:type="spellStart"/>
+      <w:r>
+        <w:rPr>
+          <w:rFonts w:ascii="Vazir" w:hAnsi="Vazir" w:cs="Vazir"/>
+          <w:sz w:val="16"/>
+          <w:szCs w:val="16"/>
+          <w:lang w:bidi="fa-IR"/>
+        </w:rPr>
         <w:t>Torshizi</w:t>
       </w:r>
       <w:proofErr w:type="spellEnd"/>
@@ -123,6 +145,134 @@
           <w:lang w:bidi="fa-IR"/>
         </w:rPr>
         <w:t xml:space="preserve"> – 9812399206 </w:t>
+      </w:r>
+    </w:p>
+    <w:p>
+      <w:pPr>
+        <w:rPr>
+          <w:rFonts w:ascii="Vazir" w:hAnsi="Vazir" w:cs="Vazir"/>
+          <w:sz w:val="16"/>
+          <w:szCs w:val="16"/>
+          <w:lang w:bidi="fa-IR"/>
+        </w:rPr>
+      </w:pPr>
+      <w:proofErr w:type="spellStart"/>
+      <w:r>
+        <w:rPr>
+          <w:rFonts w:ascii="Vazir" w:hAnsi="Vazir" w:cs="Vazir"/>
+          <w:sz w:val="16"/>
+          <w:szCs w:val="16"/>
+          <w:lang w:bidi="fa-IR"/>
+        </w:rPr>
+        <w:t>Iraj</w:t>
+      </w:r>
+      <w:proofErr w:type="spellEnd"/>
+      <w:r>
+        <w:rPr>
+          <w:rFonts w:ascii="Vazir" w:hAnsi="Vazir" w:cs="Vazir"/>
+          <w:sz w:val="16"/>
+          <w:szCs w:val="16"/>
+          <w:lang w:bidi="fa-IR"/>
+        </w:rPr>
+        <w:t xml:space="preserve"> </w:t>
+      </w:r>
+      <w:proofErr w:type="spellStart"/>
+      <w:r>
+        <w:rPr>
+          <w:rFonts w:ascii="Vazir" w:hAnsi="Vazir" w:cs="Vazir"/>
+          <w:sz w:val="16"/>
+          <w:szCs w:val="16"/>
+          <w:lang w:bidi="fa-IR"/>
+        </w:rPr>
+        <w:t>Gharaee</w:t>
+      </w:r>
+      <w:proofErr w:type="spellEnd"/>
+      <w:r>
+        <w:rPr>
+          <w:rFonts w:ascii="Vazir" w:hAnsi="Vazir" w:cs="Vazir"/>
+          <w:sz w:val="16"/>
+          <w:szCs w:val="16"/>
+          <w:lang w:bidi="fa-IR"/>
+        </w:rPr>
+        <w:t xml:space="preserve"> </w:t>
+      </w:r>
+      <w:r>
+        <w:rPr>
+          <w:rFonts w:ascii="Vazir" w:hAnsi="Vazir" w:cs="Vazir"/>
+          <w:sz w:val="16"/>
+          <w:szCs w:val="16"/>
+          <w:lang w:bidi="fa-IR"/>
+        </w:rPr>
+        <w:t>–</w:t>
+      </w:r>
+      <w:r>
+        <w:rPr>
+          <w:rFonts w:ascii="Vazir" w:hAnsi="Vazir" w:cs="Vazir"/>
+          <w:sz w:val="16"/>
+          <w:szCs w:val="16"/>
+          <w:lang w:bidi="fa-IR"/>
+        </w:rPr>
+        <w:t xml:space="preserve"> 9912223225</w:t>
+      </w:r>
+    </w:p>
+    <w:p>
+      <w:pPr>
+        <w:rPr>
+          <w:rFonts w:ascii="Vazir" w:hAnsi="Vazir" w:cs="Vazir" w:hint="cs"/>
+          <w:sz w:val="16"/>
+          <w:szCs w:val="16"/>
+          <w:rtl/>
+          <w:lang w:bidi="fa-IR"/>
+        </w:rPr>
+      </w:pPr>
+      <w:proofErr w:type="spellStart"/>
+      <w:r>
+        <w:rPr>
+          <w:rFonts w:ascii="Vazir" w:hAnsi="Vazir" w:cs="Vazir"/>
+          <w:sz w:val="16"/>
+          <w:szCs w:val="16"/>
+          <w:lang w:bidi="fa-IR"/>
+        </w:rPr>
+        <w:t>Paria</w:t>
+      </w:r>
+      <w:proofErr w:type="spellEnd"/>
+      <w:r>
+        <w:rPr>
+          <w:rFonts w:ascii="Vazir" w:hAnsi="Vazir" w:cs="Vazir"/>
+          <w:sz w:val="16"/>
+          <w:szCs w:val="16"/>
+          <w:lang w:bidi="fa-IR"/>
+        </w:rPr>
+        <w:t xml:space="preserve"> </w:t>
+      </w:r>
+      <w:proofErr w:type="spellStart"/>
+      <w:r>
+        <w:rPr>
+          <w:rFonts w:ascii="Vazir" w:hAnsi="Vazir" w:cs="Vazir"/>
+          <w:sz w:val="16"/>
+          <w:szCs w:val="16"/>
+          <w:lang w:bidi="fa-IR"/>
+        </w:rPr>
+        <w:t>Razavi</w:t>
+      </w:r>
+      <w:proofErr w:type="spellEnd"/>
+      <w:r>
+        <w:rPr>
+          <w:rFonts w:ascii="Vazir" w:hAnsi="Vazir" w:cs="Vazir"/>
+          <w:sz w:val="16"/>
+          <w:szCs w:val="16"/>
+          <w:lang w:bidi="fa-IR"/>
+        </w:rPr>
+        <w:t xml:space="preserve"> - </w:t>
+      </w:r>
+      <w:r>
+        <w:rPr>
+          <w:rFonts w:ascii="Vazir" w:hAnsi="Vazir" w:cs="Vazir"/>
+          <w:sz w:val="16"/>
+          <w:szCs w:val="16"/>
+          <w:lang w:bidi="fa-IR"/>
+        </w:rPr>
+        <w:t>9812223261</w:t>
       </w:r>
     </w:p>
     <w:p>
@@ -325,7 +475,7 @@
         </w:numPr>
         <w:bidi/>
         <w:rPr>
-          <w:rFonts w:ascii="Vazir" w:eastAsiaTheme="minorEastAsia" w:hAnsi="Vazir" w:cs="Vazir" w:hint="cs"/>
+          <w:rFonts w:ascii="Vazir" w:eastAsiaTheme="minorEastAsia" w:hAnsi="Vazir" w:cs="Vazir"/>
           <w:sz w:val="16"/>
           <w:szCs w:val="16"/>
           <w:rtl/>
@@ -545,7 +695,7 @@
       <w:pPr>
         <w:bidi/>
         <w:rPr>
-          <w:rFonts w:ascii="Vazir" w:eastAsiaTheme="minorEastAsia" w:hAnsi="Vazir" w:cs="Vazir" w:hint="cs"/>
+          <w:rFonts w:ascii="Vazir" w:eastAsiaTheme="minorEastAsia" w:hAnsi="Vazir" w:cs="Vazir"/>
           <w:sz w:val="16"/>
           <w:szCs w:val="16"/>
           <w:rtl/>
@@ -954,16 +1104,7 @@
               <w:szCs w:val="16"/>
               <w:lang w:bidi="fa-IR"/>
             </w:rPr>
-            <m:t>blockages</m:t>
-          </m:r>
-          <m:r>
-            <w:rPr>
-              <w:rFonts w:ascii="Cambria Math" w:eastAsiaTheme="minorEastAsia" w:hAnsi="Cambria Math" w:cs="Vazir"/>
-              <w:sz w:val="16"/>
-              <w:szCs w:val="16"/>
-              <w:lang w:bidi="fa-IR"/>
-            </w:rPr>
-            <m:t>≔</m:t>
+            <m:t>blockages≔</m:t>
           </m:r>
           <m:sSub>
             <m:sSubPr>
@@ -1094,25 +1235,7 @@
               <w:szCs w:val="16"/>
               <w:lang w:bidi="fa-IR"/>
             </w:rPr>
-            <m:t xml:space="preserve"> not </m:t>
-          </m:r>
-          <m:r>
-            <w:rPr>
-              <w:rFonts w:ascii="Cambria Math" w:eastAsiaTheme="minorEastAsia" w:hAnsi="Cambria Math" w:cs="Vazir"/>
-              <w:sz w:val="16"/>
-              <w:szCs w:val="16"/>
-              <w:lang w:bidi="fa-IR"/>
-            </w:rPr>
-            <m:t>block</m:t>
-          </m:r>
-          <m:r>
-            <w:rPr>
-              <w:rFonts w:ascii="Cambria Math" w:eastAsiaTheme="minorEastAsia" w:hAnsi="Cambria Math" w:cs="Vazir"/>
-              <w:sz w:val="16"/>
-              <w:szCs w:val="16"/>
-              <w:lang w:bidi="fa-IR"/>
-            </w:rPr>
-            <m:t xml:space="preserve"> :</m:t>
+            <m:t xml:space="preserve"> not block :</m:t>
           </m:r>
           <m:d>
             <m:dPr>
@@ -1259,25 +1382,7 @@
                       <w:szCs w:val="16"/>
                       <w:lang w:bidi="fa-IR"/>
                     </w:rPr>
-                    <m:t>i,j,"</m:t>
-                  </m:r>
-                  <m:r>
-                    <w:rPr>
-                      <w:rFonts w:ascii="Cambria Math" w:eastAsiaTheme="minorEastAsia" w:hAnsi="Cambria Math" w:cs="Vazir"/>
-                      <w:sz w:val="16"/>
-                      <w:szCs w:val="16"/>
-                      <w:lang w:bidi="fa-IR"/>
-                    </w:rPr>
-                    <m:t>x</m:t>
-                  </m:r>
-                  <m:r>
-                    <w:rPr>
-                      <w:rFonts w:ascii="Cambria Math" w:eastAsiaTheme="minorEastAsia" w:hAnsi="Cambria Math" w:cs="Vazir"/>
-                      <w:sz w:val="16"/>
-                      <w:szCs w:val="16"/>
-                      <w:lang w:bidi="fa-IR"/>
-                    </w:rPr>
-                    <m:t>"</m:t>
+                    <m:t>i,j,"x"</m:t>
                   </m:r>
                 </m:e>
               </m:d>
@@ -1303,7 +1408,7 @@
         <w:pStyle w:val="ListParagraph"/>
         <w:bidi/>
         <w:rPr>
-          <w:rFonts w:ascii="Vazir" w:eastAsiaTheme="minorEastAsia" w:hAnsi="Vazir" w:cs="Vazir" w:hint="cs"/>
+          <w:rFonts w:ascii="Vazir" w:eastAsiaTheme="minorEastAsia" w:hAnsi="Vazir" w:cs="Vazir"/>
           <w:sz w:val="16"/>
           <w:szCs w:val="16"/>
           <w:rtl/>
@@ -1413,16 +1518,7 @@
               <w:szCs w:val="16"/>
               <w:lang w:bidi="fa-IR"/>
             </w:rPr>
-            <m:t>costs</m:t>
-          </m:r>
-          <m:r>
-            <w:rPr>
-              <w:rFonts w:ascii="Cambria Math" w:eastAsiaTheme="minorEastAsia" w:hAnsi="Cambria Math" w:cs="Vazir"/>
-              <w:sz w:val="16"/>
-              <w:szCs w:val="16"/>
-              <w:lang w:bidi="fa-IR"/>
-            </w:rPr>
-            <m:t>≔</m:t>
+            <m:t>costs≔</m:t>
           </m:r>
           <m:sSub>
             <m:sSubPr>
@@ -1593,7 +1689,7 @@
         <w:pStyle w:val="ListParagraph"/>
         <w:bidi/>
         <w:rPr>
-          <w:rFonts w:ascii="Vazir" w:eastAsiaTheme="minorEastAsia" w:hAnsi="Vazir" w:cs="Vazir" w:hint="cs"/>
+          <w:rFonts w:ascii="Vazir" w:eastAsiaTheme="minorEastAsia" w:hAnsi="Vazir" w:cs="Vazir"/>
           <w:sz w:val="16"/>
           <w:szCs w:val="16"/>
           <w:rtl/>
@@ -1766,7 +1862,7 @@
         </w:numPr>
         <w:bidi/>
         <w:rPr>
-          <w:rFonts w:ascii="Vazir" w:eastAsiaTheme="minorEastAsia" w:hAnsi="Vazir" w:cs="Vazir" w:hint="cs"/>
+          <w:rFonts w:ascii="Vazir" w:eastAsiaTheme="minorEastAsia" w:hAnsi="Vazir" w:cs="Vazir"/>
           <w:sz w:val="16"/>
           <w:szCs w:val="16"/>
           <w:rtl/>
@@ -2250,17 +2346,7 @@
           <w:rtl/>
           <w:lang w:bidi="fa-IR"/>
         </w:rPr>
-        <w:t xml:space="preserve"> </w:t>
-      </w:r>
-      <w:r>
-        <w:rPr>
-          <w:rFonts w:ascii="Vazir" w:eastAsiaTheme="minorEastAsia" w:hAnsi="Vazir" w:cs="Vazir" w:hint="cs"/>
-          <w:sz w:val="16"/>
-          <w:szCs w:val="16"/>
-          <w:rtl/>
-          <w:lang w:bidi="fa-IR"/>
-        </w:rPr>
-        <w:t xml:space="preserve">( متغیر از نوع </w:t>
+        <w:t xml:space="preserve"> ( متغیر از نوع </w:t>
       </w:r>
       <m:oMath>
         <m:r>
@@ -2293,7 +2379,7 @@
         </w:numPr>
         <w:bidi/>
         <w:rPr>
-          <w:rFonts w:ascii="Vazir" w:eastAsiaTheme="minorEastAsia" w:hAnsi="Vazir" w:cs="Vazir" w:hint="cs"/>
+          <w:rFonts w:ascii="Vazir" w:eastAsiaTheme="minorEastAsia" w:hAnsi="Vazir" w:cs="Vazir"/>
           <w:sz w:val="16"/>
           <w:szCs w:val="16"/>
           <w:rtl/>
@@ -2329,17 +2415,7 @@
           <w:rtl/>
           <w:lang w:bidi="fa-IR"/>
         </w:rPr>
-        <w:t xml:space="preserve"> </w:t>
-      </w:r>
-      <w:r>
-        <w:rPr>
-          <w:rFonts w:ascii="Vazir" w:eastAsiaTheme="minorEastAsia" w:hAnsi="Vazir" w:cs="Vazir" w:hint="cs"/>
-          <w:sz w:val="16"/>
-          <w:szCs w:val="16"/>
-          <w:rtl/>
-          <w:lang w:bidi="fa-IR"/>
-        </w:rPr>
-        <w:t xml:space="preserve">( متغیر از نوع </w:t>
+        <w:t xml:space="preserve"> ( متغیر از نوع </w:t>
       </w:r>
       <m:oMath>
         <m:r>
@@ -2416,7 +2492,27 @@
           <w:rtl/>
           <w:lang w:bidi="fa-IR"/>
         </w:rPr>
-        <w:t xml:space="preserve">باز نویسی متد های مقایسه ، بزرگتر ، کوچکتر ، کپی و هش </w:t>
+        <w:t>باز نویسی متد های مقایسه ، بزرگتر ، کوچکتر ، کپی</w:t>
+      </w:r>
+      <w:r>
+        <w:rPr>
+          <w:rFonts w:ascii="Vazir" w:eastAsiaTheme="minorEastAsia" w:hAnsi="Vazir" w:cs="Vazir" w:hint="cs"/>
+          <w:sz w:val="16"/>
+          <w:szCs w:val="16"/>
+          <w:rtl/>
+          <w:lang w:bidi="fa-IR"/>
+        </w:rPr>
+        <w:t xml:space="preserve">، پیدا کردن هیورستیک </w:t>
+      </w:r>
+      <w:r>
+        <w:rPr>
+          <w:rFonts w:ascii="Vazir" w:eastAsiaTheme="minorEastAsia" w:hAnsi="Vazir" w:cs="Vazir" w:hint="cs"/>
+          <w:sz w:val="16"/>
+          <w:szCs w:val="16"/>
+          <w:rtl/>
+          <w:lang w:bidi="fa-IR"/>
+        </w:rPr>
+        <w:t xml:space="preserve">و هش </w:t>
       </w:r>
     </w:p>
     <w:p>
@@ -2424,21 +2520,22 @@
         <w:bidi/>
         <w:ind w:left="2160"/>
         <w:rPr>
-          <w:rFonts w:ascii="Vazir" w:eastAsiaTheme="minorEastAsia" w:hAnsi="Vazir" w:cs="Vazir" w:hint="cs"/>
-          <w:sz w:val="16"/>
-          <w:szCs w:val="16"/>
-          <w:rtl/>
-          <w:lang w:bidi="fa-IR"/>
-        </w:rPr>
-      </w:pPr>
-      <w:r>
-        <w:rPr>
-          <w:rFonts w:ascii="Vazir" w:eastAsiaTheme="minorEastAsia" w:hAnsi="Vazir" w:cs="Vazir" w:hint="cs"/>
-          <w:sz w:val="16"/>
-          <w:szCs w:val="16"/>
-          <w:rtl/>
-          <w:lang w:bidi="fa-IR"/>
-        </w:rPr>
+          <w:rFonts w:ascii="Vazir" w:eastAsiaTheme="minorEastAsia" w:hAnsi="Vazir" w:cs="Vazir"/>
+          <w:sz w:val="16"/>
+          <w:szCs w:val="16"/>
+          <w:rtl/>
+          <w:lang w:bidi="fa-IR"/>
+        </w:rPr>
+      </w:pPr>
+      <w:r>
+        <w:rPr>
+          <w:rFonts w:ascii="Vazir" w:eastAsiaTheme="minorEastAsia" w:hAnsi="Vazir" w:cs="Vazir" w:hint="cs"/>
+          <w:sz w:val="16"/>
+          <w:szCs w:val="16"/>
+          <w:rtl/>
+          <w:lang w:bidi="fa-IR"/>
+        </w:rPr>
+        <w:lastRenderedPageBreak/>
         <w:t xml:space="preserve">مقایسه دو </w:t>
       </w:r>
       <m:oMath>
@@ -2534,6 +2631,30 @@
         </w:rPr>
         <w:t xml:space="preserve"> انجام میشود .</w:t>
       </w:r>
+    </w:p>
+    <w:p>
+      <w:pPr>
+        <w:bidi/>
+        <w:ind w:left="2160"/>
+        <w:rPr>
+          <w:rFonts w:ascii="Vazir" w:eastAsiaTheme="minorEastAsia" w:hAnsi="Vazir" w:cs="Vazir"/>
+          <w:sz w:val="16"/>
+          <w:szCs w:val="16"/>
+          <w:lang w:bidi="fa-IR"/>
+        </w:rPr>
+      </w:pPr>
+      <w:r>
+        <w:rPr>
+          <w:rFonts w:ascii="Vazir" w:eastAsiaTheme="minorEastAsia" w:hAnsi="Vazir" w:cs="Vazir" w:hint="cs"/>
+          <w:sz w:val="16"/>
+          <w:szCs w:val="16"/>
+          <w:rtl/>
+          <w:lang w:bidi="fa-IR"/>
+        </w:rPr>
+        <w:t xml:space="preserve">با گرفتن </w:t>
+      </w:r>
+      <w:bookmarkStart w:id="0" w:name="_GoBack"/>
+      <w:bookmarkEnd w:id="0"/>
     </w:p>
     <w:p>
       <w:pPr>
@@ -3112,16 +3233,7 @@
                   <w:szCs w:val="16"/>
                   <w:lang w:bidi="fa-IR"/>
                 </w:rPr>
-                <m:t>state,</m:t>
-              </m:r>
-              <m:r>
-                <w:rPr>
-                  <w:rFonts w:ascii="Cambria Math" w:eastAsiaTheme="minorEastAsia" w:hAnsi="Cambria Math" w:cs="Vazir"/>
-                  <w:sz w:val="16"/>
-                  <w:szCs w:val="16"/>
-                  <w:lang w:bidi="fa-IR"/>
-                </w:rPr>
-                <m:t>move</m:t>
+                <m:t>state,move</m:t>
               </m:r>
             </m:e>
           </m:d>
@@ -3889,19 +4001,7 @@
           <w:rtl/>
           <w:lang w:bidi="fa-IR"/>
         </w:rPr>
-        <w:t>دوم</w:t>
-      </w:r>
-      <w:r>
-        <w:rPr>
-          <w:rFonts w:ascii="Vazir" w:hAnsi="Vazir" w:cs="Vazir" w:hint="cs"/>
-          <w:b/>
-          <w:bCs/>
-          <w:sz w:val="16"/>
-          <w:szCs w:val="16"/>
-          <w:rtl/>
-          <w:lang w:bidi="fa-IR"/>
-        </w:rPr>
-        <w:t xml:space="preserve"> : </w:t>
+        <w:t xml:space="preserve">دوم : </w:t>
       </w:r>
     </w:p>
     <w:p>
@@ -4274,7 +4374,7 @@
         <w:bidi/>
         <w:ind w:left="1080"/>
         <w:rPr>
-          <w:rFonts w:ascii="Vazir" w:eastAsiaTheme="minorEastAsia" w:hAnsi="Vazir" w:cs="Vazir" w:hint="cs"/>
+          <w:rFonts w:ascii="Vazir" w:eastAsiaTheme="minorEastAsia" w:hAnsi="Vazir" w:cs="Vazir"/>
           <w:sz w:val="16"/>
           <w:szCs w:val="16"/>
           <w:rtl/>
@@ -4563,27 +4663,7 @@
           <w:rtl/>
           <w:lang w:bidi="fa-IR"/>
         </w:rPr>
-        <w:t xml:space="preserve">با استفاده از </w:t>
-      </w:r>
-      <w:r>
-        <w:rPr>
-          <w:rFonts w:ascii="Vazir" w:eastAsiaTheme="minorEastAsia" w:hAnsi="Vazir" w:cs="Vazir" w:hint="cs"/>
-          <w:sz w:val="16"/>
-          <w:szCs w:val="16"/>
-          <w:rtl/>
-          <w:lang w:bidi="fa-IR"/>
-        </w:rPr>
-        <w:t>پشته</w:t>
-      </w:r>
-      <w:r>
-        <w:rPr>
-          <w:rFonts w:ascii="Vazir" w:eastAsiaTheme="minorEastAsia" w:hAnsi="Vazir" w:cs="Vazir" w:hint="cs"/>
-          <w:sz w:val="16"/>
-          <w:szCs w:val="16"/>
-          <w:rtl/>
-          <w:lang w:bidi="fa-IR"/>
-        </w:rPr>
-        <w:t xml:space="preserve"> میخواهیم </w:t>
+        <w:t xml:space="preserve">با استفاده از پشته میخواهیم </w:t>
       </w:r>
       <m:oMath>
         <m:r>
@@ -4625,17 +4705,7 @@
           <w:rtl/>
           <w:lang w:bidi="fa-IR"/>
         </w:rPr>
-        <w:t xml:space="preserve"> پشته </w:t>
-      </w:r>
-      <w:r>
-        <w:rPr>
-          <w:rFonts w:ascii="Vazir" w:eastAsiaTheme="minorEastAsia" w:hAnsi="Vazir" w:cs="Vazir" w:hint="cs"/>
-          <w:sz w:val="16"/>
-          <w:szCs w:val="16"/>
-          <w:rtl/>
-          <w:lang w:bidi="fa-IR"/>
-        </w:rPr>
-        <w:t xml:space="preserve">باشد . </w:t>
+        <w:t xml:space="preserve"> پشته باشد . </w:t>
       </w:r>
       <m:oMath>
         <m:r>
@@ -4741,27 +4811,7 @@
           <w:rtl/>
           <w:lang w:bidi="fa-IR"/>
         </w:rPr>
-        <w:t xml:space="preserve"> را از </w:t>
-      </w:r>
-      <w:r>
-        <w:rPr>
-          <w:rFonts w:ascii="Vazir" w:eastAsiaTheme="minorEastAsia" w:hAnsi="Vazir" w:cs="Vazir" w:hint="cs"/>
-          <w:sz w:val="16"/>
-          <w:szCs w:val="16"/>
-          <w:rtl/>
-          <w:lang w:bidi="fa-IR"/>
-        </w:rPr>
-        <w:t>پشته</w:t>
-      </w:r>
-      <w:r>
-        <w:rPr>
-          <w:rFonts w:ascii="Vazir" w:eastAsiaTheme="minorEastAsia" w:hAnsi="Vazir" w:cs="Vazir" w:hint="cs"/>
-          <w:sz w:val="16"/>
-          <w:szCs w:val="16"/>
-          <w:rtl/>
-          <w:lang w:bidi="fa-IR"/>
-        </w:rPr>
-        <w:t xml:space="preserve"> خارج میکنیم بررسی میکنیم که تمام کره ها در سرجایشان است اگر نبود </w:t>
+        <w:t xml:space="preserve"> را از پشته خارج میکنیم بررسی میکنیم که تمام کره ها در سرجایشان است اگر نبود </w:t>
       </w:r>
       <m:oMath>
         <m:r>
@@ -4803,27 +4853,7 @@
           <w:rtl/>
           <w:lang w:bidi="fa-IR"/>
         </w:rPr>
-        <w:t xml:space="preserve"> را به </w:t>
-      </w:r>
-      <w:r>
-        <w:rPr>
-          <w:rFonts w:ascii="Vazir" w:eastAsiaTheme="minorEastAsia" w:hAnsi="Vazir" w:cs="Vazir" w:hint="cs"/>
-          <w:sz w:val="16"/>
-          <w:szCs w:val="16"/>
-          <w:rtl/>
-          <w:lang w:bidi="fa-IR"/>
-        </w:rPr>
-        <w:t>پشته</w:t>
-      </w:r>
-      <w:r>
-        <w:rPr>
-          <w:rFonts w:ascii="Vazir" w:eastAsiaTheme="minorEastAsia" w:hAnsi="Vazir" w:cs="Vazir" w:hint="cs"/>
-          <w:sz w:val="16"/>
-          <w:szCs w:val="16"/>
-          <w:rtl/>
-          <w:lang w:bidi="fa-IR"/>
-        </w:rPr>
-        <w:t xml:space="preserve"> اضافه کرده و همین روند را تکرار میکنیم تا به هدف برسیم .</w:t>
+        <w:t xml:space="preserve"> را به پشته اضافه کرده و همین روند را تکرار میکنیم تا به هدف برسیم .</w:t>
       </w:r>
     </w:p>
     <w:p>
@@ -5126,27 +5156,7 @@
           <w:rtl/>
           <w:lang w:bidi="fa-IR"/>
         </w:rPr>
-        <w:t xml:space="preserve">با استفاده از </w:t>
-      </w:r>
-      <w:r>
-        <w:rPr>
-          <w:rFonts w:ascii="Vazir" w:eastAsiaTheme="minorEastAsia" w:hAnsi="Vazir" w:cs="Vazir" w:hint="cs"/>
-          <w:sz w:val="16"/>
-          <w:szCs w:val="16"/>
-          <w:rtl/>
-          <w:lang w:bidi="fa-IR"/>
-        </w:rPr>
-        <w:t>مجموعه</w:t>
-      </w:r>
-      <w:r>
-        <w:rPr>
-          <w:rFonts w:ascii="Vazir" w:eastAsiaTheme="minorEastAsia" w:hAnsi="Vazir" w:cs="Vazir" w:hint="cs"/>
-          <w:sz w:val="16"/>
-          <w:szCs w:val="16"/>
-          <w:rtl/>
-          <w:lang w:bidi="fa-IR"/>
-        </w:rPr>
-        <w:t xml:space="preserve"> میخواهیم </w:t>
+        <w:t xml:space="preserve">با استفاده از مجموعه میخواهیم </w:t>
       </w:r>
       <m:oMath>
         <m:r>
@@ -5188,6 +5198,69 @@
           <w:rtl/>
           <w:lang w:bidi="fa-IR"/>
         </w:rPr>
+        <w:t xml:space="preserve"> مجموعه باشد . </w:t>
+      </w:r>
+      <m:oMath>
+        <m:r>
+          <w:rPr>
+            <w:rFonts w:ascii="Cambria Math" w:eastAsiaTheme="minorEastAsia" w:hAnsi="Cambria Math" w:cs="Vazir"/>
+            <w:sz w:val="16"/>
+            <w:szCs w:val="16"/>
+            <w:lang w:bidi="fa-IR"/>
+          </w:rPr>
+          <m:t>root</m:t>
+        </m:r>
+      </m:oMath>
+      <w:r>
+        <w:rPr>
+          <w:rFonts w:ascii="Vazir" w:eastAsiaTheme="minorEastAsia" w:hAnsi="Vazir" w:cs="Vazir" w:hint="cs"/>
+          <w:sz w:val="16"/>
+          <w:szCs w:val="16"/>
+          <w:rtl/>
+          <w:lang w:bidi="fa-IR"/>
+        </w:rPr>
+        <w:t xml:space="preserve"> را به </w:t>
+      </w:r>
+      <m:oMath>
+        <m:r>
+          <w:rPr>
+            <w:rFonts w:ascii="Cambria Math" w:eastAsiaTheme="minorEastAsia" w:hAnsi="Cambria Math" w:cs="Vazir" w:hint="cs"/>
+            <w:sz w:val="16"/>
+            <w:szCs w:val="16"/>
+            <w:rtl/>
+            <w:lang w:bidi="fa-IR"/>
+          </w:rPr>
+          <m:t>مجموعه</m:t>
+        </m:r>
+      </m:oMath>
+      <w:r>
+        <w:rPr>
+          <w:rFonts w:ascii="Vazir" w:eastAsiaTheme="minorEastAsia" w:hAnsi="Vazir" w:cs="Vazir" w:hint="cs"/>
+          <w:sz w:val="16"/>
+          <w:szCs w:val="16"/>
+          <w:rtl/>
+          <w:lang w:bidi="fa-IR"/>
+        </w:rPr>
+        <w:t xml:space="preserve"> اضافه میکنیم و این الگوریتم را روی </w:t>
+      </w:r>
+      <m:oMath>
+        <m:r>
+          <w:rPr>
+            <w:rFonts w:ascii="Cambria Math" w:eastAsiaTheme="minorEastAsia" w:hAnsi="Cambria Math" w:cs="Vazir"/>
+            <w:sz w:val="16"/>
+            <w:szCs w:val="16"/>
+            <w:lang w:bidi="fa-IR"/>
+          </w:rPr>
+          <m:t>stateSet</m:t>
+        </m:r>
+      </m:oMath>
+      <w:r>
+        <w:rPr>
+          <w:rFonts w:ascii="Vazir" w:eastAsiaTheme="minorEastAsia" w:hAnsi="Vazir" w:cs="Vazir"/>
+          <w:sz w:val="16"/>
+          <w:szCs w:val="16"/>
+          <w:lang w:bidi="fa-IR"/>
+        </w:rPr>
         <w:t xml:space="preserve"> </w:t>
       </w:r>
       <w:r>
@@ -5198,99 +5271,6 @@
           <w:rtl/>
           <w:lang w:bidi="fa-IR"/>
         </w:rPr>
-        <w:t>مجموعه</w:t>
-      </w:r>
-      <w:r>
-        <w:rPr>
-          <w:rFonts w:ascii="Vazir" w:eastAsiaTheme="minorEastAsia" w:hAnsi="Vazir" w:cs="Vazir" w:hint="cs"/>
-          <w:sz w:val="16"/>
-          <w:szCs w:val="16"/>
-          <w:rtl/>
-          <w:lang w:bidi="fa-IR"/>
-        </w:rPr>
-        <w:t xml:space="preserve"> باشد . </w:t>
-      </w:r>
-      <m:oMath>
-        <m:r>
-          <w:rPr>
-            <w:rFonts w:ascii="Cambria Math" w:eastAsiaTheme="minorEastAsia" w:hAnsi="Cambria Math" w:cs="Vazir"/>
-            <w:sz w:val="16"/>
-            <w:szCs w:val="16"/>
-            <w:lang w:bidi="fa-IR"/>
-          </w:rPr>
-          <m:t>root</m:t>
-        </m:r>
-      </m:oMath>
-      <w:r>
-        <w:rPr>
-          <w:rFonts w:ascii="Vazir" w:eastAsiaTheme="minorEastAsia" w:hAnsi="Vazir" w:cs="Vazir" w:hint="cs"/>
-          <w:sz w:val="16"/>
-          <w:szCs w:val="16"/>
-          <w:rtl/>
-          <w:lang w:bidi="fa-IR"/>
-        </w:rPr>
-        <w:t xml:space="preserve"> را به </w:t>
-      </w:r>
-      <m:oMath>
-        <m:r>
-          <w:rPr>
-            <w:rFonts w:ascii="Cambria Math" w:eastAsiaTheme="minorEastAsia" w:hAnsi="Cambria Math" w:cs="Vazir" w:hint="cs"/>
-            <w:sz w:val="16"/>
-            <w:szCs w:val="16"/>
-            <w:rtl/>
-            <w:lang w:bidi="fa-IR"/>
-          </w:rPr>
-          <m:t>مجموعه</m:t>
-        </m:r>
-      </m:oMath>
-      <w:r>
-        <w:rPr>
-          <w:rFonts w:ascii="Vazir" w:eastAsiaTheme="minorEastAsia" w:hAnsi="Vazir" w:cs="Vazir" w:hint="cs"/>
-          <w:sz w:val="16"/>
-          <w:szCs w:val="16"/>
-          <w:rtl/>
-          <w:lang w:bidi="fa-IR"/>
-        </w:rPr>
-        <w:t xml:space="preserve"> </w:t>
-      </w:r>
-      <w:r>
-        <w:rPr>
-          <w:rFonts w:ascii="Vazir" w:eastAsiaTheme="minorEastAsia" w:hAnsi="Vazir" w:cs="Vazir" w:hint="cs"/>
-          <w:sz w:val="16"/>
-          <w:szCs w:val="16"/>
-          <w:rtl/>
-          <w:lang w:bidi="fa-IR"/>
-        </w:rPr>
-        <w:t xml:space="preserve">اضافه میکنیم و این الگوریتم را روی </w:t>
-      </w:r>
-      <m:oMath>
-        <m:r>
-          <w:rPr>
-            <w:rFonts w:ascii="Cambria Math" w:eastAsiaTheme="minorEastAsia" w:hAnsi="Cambria Math" w:cs="Vazir"/>
-            <w:sz w:val="16"/>
-            <w:szCs w:val="16"/>
-            <w:lang w:bidi="fa-IR"/>
-          </w:rPr>
-          <m:t>stateSet</m:t>
-        </m:r>
-      </m:oMath>
-      <w:r>
-        <w:rPr>
-          <w:rFonts w:ascii="Vazir" w:eastAsiaTheme="minorEastAsia" w:hAnsi="Vazir" w:cs="Vazir"/>
-          <w:sz w:val="16"/>
-          <w:szCs w:val="16"/>
-          <w:lang w:bidi="fa-IR"/>
-        </w:rPr>
-        <w:t xml:space="preserve"> </w:t>
-      </w:r>
-      <w:r>
-        <w:rPr>
-          <w:rFonts w:ascii="Vazir" w:eastAsiaTheme="minorEastAsia" w:hAnsi="Vazir" w:cs="Vazir" w:hint="cs"/>
-          <w:sz w:val="16"/>
-          <w:szCs w:val="16"/>
-          <w:rtl/>
-          <w:lang w:bidi="fa-IR"/>
-        </w:rPr>
         <w:t xml:space="preserve">اجرا میکنیم . </w:t>
       </w:r>
     </w:p>
@@ -5356,17 +5336,7 @@
           <w:rtl/>
           <w:lang w:bidi="fa-IR"/>
         </w:rPr>
-        <w:t xml:space="preserve"> که دارای کمترین هزینه است </w:t>
-      </w:r>
-      <w:r>
-        <w:rPr>
-          <w:rFonts w:ascii="Vazir" w:eastAsiaTheme="minorEastAsia" w:hAnsi="Vazir" w:cs="Vazir" w:hint="cs"/>
-          <w:sz w:val="16"/>
-          <w:szCs w:val="16"/>
-          <w:rtl/>
-          <w:lang w:bidi="fa-IR"/>
-        </w:rPr>
-        <w:t xml:space="preserve">را </w:t>
+        <w:t xml:space="preserve"> که دارای کمترین هزینه است را </w:t>
       </w:r>
       <w:r>
         <w:rPr>
@@ -5428,27 +5398,7 @@
           <w:rtl/>
           <w:lang w:bidi="fa-IR"/>
         </w:rPr>
-        <w:t xml:space="preserve"> را به </w:t>
-      </w:r>
-      <w:r>
-        <w:rPr>
-          <w:rFonts w:ascii="Vazir" w:eastAsiaTheme="minorEastAsia" w:hAnsi="Vazir" w:cs="Vazir" w:hint="cs"/>
-          <w:sz w:val="16"/>
-          <w:szCs w:val="16"/>
-          <w:rtl/>
-          <w:lang w:bidi="fa-IR"/>
-        </w:rPr>
-        <w:t>مجموعه</w:t>
-      </w:r>
-      <w:r>
-        <w:rPr>
-          <w:rFonts w:ascii="Vazir" w:eastAsiaTheme="minorEastAsia" w:hAnsi="Vazir" w:cs="Vazir" w:hint="cs"/>
-          <w:sz w:val="16"/>
-          <w:szCs w:val="16"/>
-          <w:rtl/>
-          <w:lang w:bidi="fa-IR"/>
-        </w:rPr>
-        <w:t xml:space="preserve"> اضافه کرده و همین روند را تکرار میکنیم تا به هدف برسیم .</w:t>
+        <w:t xml:space="preserve"> را به مجموعه اضافه کرده و همین روند را تکرار میکنیم تا به هدف برسیم .</w:t>
       </w:r>
     </w:p>
     <w:p>
@@ -5457,18 +5407,31 @@
         <w:bidi/>
         <w:ind w:left="1080"/>
         <w:rPr>
-          <w:rFonts w:ascii="Vazir" w:hAnsi="Vazir" w:cs="Vazir" w:hint="cs"/>
-          <w:sz w:val="16"/>
-          <w:szCs w:val="16"/>
-          <w:rtl/>
-          <w:lang w:bidi="fa-IR"/>
-        </w:rPr>
-      </w:pPr>
-    </w:p>
-    <w:p>
-      <w:pPr>
-        <w:pStyle w:val="ListParagraph"/>
-        <w:bidi/>
+          <w:rFonts w:ascii="Vazir" w:hAnsi="Vazir" w:cs="Vazir"/>
+          <w:sz w:val="16"/>
+          <w:szCs w:val="16"/>
+          <w:rtl/>
+          <w:lang w:bidi="fa-IR"/>
+        </w:rPr>
+      </w:pPr>
+    </w:p>
+    <w:p>
+      <w:pPr>
+        <w:pStyle w:val="ListParagraph"/>
+        <w:numPr>
+          <w:ilvl w:val="0"/>
+          <w:numId w:val="3"/>
+        </w:numPr>
+        <w:bidi/>
+        <w:rPr>
+          <w:rFonts w:ascii="Vazir" w:hAnsi="Vazir" w:cs="Vazir"/>
+          <w:b/>
+          <w:bCs/>
+          <w:sz w:val="16"/>
+          <w:szCs w:val="16"/>
+        </w:rPr>
+      </w:pPr>
+      <w:r>
         <w:rPr>
           <w:rFonts w:ascii="Vazir" w:hAnsi="Vazir" w:cs="Vazir" w:hint="cs"/>
           <w:b/>
@@ -5476,16 +5439,424 @@
           <w:sz w:val="16"/>
           <w:szCs w:val="16"/>
           <w:rtl/>
-          <w:lang w:bidi="fa-IR"/>
-        </w:rPr>
-      </w:pPr>
-    </w:p>
-    <w:p>
-      <w:pPr>
-        <w:bidi/>
+        </w:rPr>
+        <w:t>فاز سوم</w:t>
+      </w:r>
+      <w:r>
+        <w:rPr>
+          <w:rFonts w:ascii="Vazir" w:hAnsi="Vazir" w:cs="Vazir" w:hint="cs"/>
+          <w:b/>
+          <w:bCs/>
+          <w:sz w:val="16"/>
+          <w:szCs w:val="16"/>
+          <w:rtl/>
+        </w:rPr>
+        <w:t xml:space="preserve"> </w:t>
+      </w:r>
+      <w:r>
+        <w:rPr>
+          <w:rFonts w:ascii="Vazir" w:hAnsi="Vazir" w:cs="Vazir" w:hint="cs"/>
+          <w:b/>
+          <w:bCs/>
+          <w:sz w:val="16"/>
+          <w:szCs w:val="16"/>
+          <w:rtl/>
+        </w:rPr>
+        <w:t>:</w:t>
+      </w:r>
+    </w:p>
+    <w:p>
+      <w:pPr>
+        <w:pStyle w:val="ListParagraph"/>
+        <w:bidi/>
+        <w:ind w:left="1080"/>
         <w:rPr>
           <w:rFonts w:ascii="Vazir" w:hAnsi="Vazir" w:cs="Vazir"/>
-          <w:rtl/>
+          <w:b/>
+          <w:bCs/>
+          <w:sz w:val="16"/>
+          <w:szCs w:val="16"/>
+          <w:rtl/>
+        </w:rPr>
+      </w:pPr>
+    </w:p>
+    <w:p>
+      <w:pPr>
+        <w:pStyle w:val="ListParagraph"/>
+        <w:bidi/>
+        <w:ind w:left="1080"/>
+        <w:rPr>
+          <w:rFonts w:ascii="Vazir" w:hAnsi="Vazir" w:cs="Vazir"/>
+          <w:b/>
+          <w:bCs/>
+          <w:sz w:val="16"/>
+          <w:szCs w:val="16"/>
+        </w:rPr>
+      </w:pPr>
+    </w:p>
+    <w:p>
+      <w:pPr>
+        <w:pStyle w:val="ListParagraph"/>
+        <w:numPr>
+          <w:ilvl w:val="0"/>
+          <w:numId w:val="3"/>
+        </w:numPr>
+        <w:bidi/>
+        <w:rPr>
+          <w:rFonts w:ascii="Vazir" w:hAnsi="Vazir" w:cs="Vazir"/>
+          <w:sz w:val="16"/>
+          <w:szCs w:val="16"/>
+        </w:rPr>
+      </w:pPr>
+      <w:r>
+        <w:rPr>
+          <w:rFonts w:ascii="Vazir" w:hAnsi="Vazir" w:cs="Vazir" w:hint="cs"/>
+          <w:sz w:val="16"/>
+          <w:szCs w:val="16"/>
+          <w:rtl/>
+        </w:rPr>
+        <w:t xml:space="preserve">پیاده سازی </w:t>
+      </w:r>
+      <w:r>
+        <w:rPr>
+          <w:rFonts w:ascii="Cambria Math" w:hAnsi="Cambria Math" w:cs="Vazir"/>
+          <w:sz w:val="16"/>
+          <w:szCs w:val="16"/>
+        </w:rPr>
+        <w:t>A*</w:t>
+      </w:r>
+      <w:r>
+        <w:rPr>
+          <w:rFonts w:ascii="Cambria Math" w:hAnsi="Cambria Math" w:cs="Vazir" w:hint="cs"/>
+          <w:sz w:val="16"/>
+          <w:szCs w:val="16"/>
+          <w:rtl/>
+        </w:rPr>
+        <w:t>:</w:t>
+      </w:r>
+    </w:p>
+    <w:p>
+      <w:pPr>
+        <w:bidi/>
+        <w:ind w:left="720"/>
+        <w:rPr>
+          <w:rFonts w:ascii="Vazir" w:hAnsi="Vazir" w:cs="Vazir"/>
+          <w:sz w:val="16"/>
+          <w:szCs w:val="16"/>
+          <w:rtl/>
+          <w:lang w:bidi="fa-IR"/>
+        </w:rPr>
+      </w:pPr>
+      <w:r>
+        <w:rPr>
+          <w:rFonts w:ascii="Vazir" w:hAnsi="Vazir" w:cs="Vazir" w:hint="cs"/>
+          <w:sz w:val="16"/>
+          <w:szCs w:val="16"/>
+          <w:rtl/>
+        </w:rPr>
+        <w:t xml:space="preserve">ابتدا که هنوز ربات حرکتی انجام نداده </w:t>
+      </w:r>
+      <w:r>
+        <w:rPr>
+          <w:rFonts w:ascii="Vazir" w:hAnsi="Vazir" w:cs="Vazir"/>
+          <w:sz w:val="16"/>
+          <w:szCs w:val="16"/>
+        </w:rPr>
+        <w:t>state</w:t>
+      </w:r>
+      <w:r>
+        <w:rPr>
+          <w:rFonts w:ascii="Vazir" w:hAnsi="Vazir" w:cs="Vazir" w:hint="cs"/>
+          <w:sz w:val="16"/>
+          <w:szCs w:val="16"/>
+          <w:rtl/>
+          <w:lang w:bidi="fa-IR"/>
+        </w:rPr>
+        <w:t xml:space="preserve"> آن را </w:t>
+      </w:r>
+      <w:r>
+        <w:rPr>
+          <w:rFonts w:ascii="Vazir" w:hAnsi="Vazir" w:cs="Vazir"/>
+          <w:sz w:val="16"/>
+          <w:szCs w:val="16"/>
+          <w:lang w:bidi="fa-IR"/>
+        </w:rPr>
+        <w:t>root</w:t>
+      </w:r>
+      <w:r>
+        <w:rPr>
+          <w:rFonts w:ascii="Vazir" w:hAnsi="Vazir" w:cs="Vazir" w:hint="cs"/>
+          <w:sz w:val="16"/>
+          <w:szCs w:val="16"/>
+          <w:rtl/>
+          <w:lang w:bidi="fa-IR"/>
+        </w:rPr>
+        <w:t xml:space="preserve"> در نظر می‌گیریم.</w:t>
+      </w:r>
+    </w:p>
+    <w:p>
+      <w:pPr>
+        <w:bidi/>
+        <w:ind w:left="720"/>
+        <w:rPr>
+          <w:rFonts w:ascii="Vazir" w:hAnsi="Vazir" w:cs="Vazir"/>
+          <w:sz w:val="16"/>
+          <w:szCs w:val="16"/>
+          <w:rtl/>
+          <w:lang w:bidi="fa-IR"/>
+        </w:rPr>
+      </w:pPr>
+      <w:r>
+        <w:rPr>
+          <w:rFonts w:ascii="Vazir" w:hAnsi="Vazir" w:cs="Vazir" w:hint="cs"/>
+          <w:sz w:val="16"/>
+          <w:szCs w:val="16"/>
+          <w:rtl/>
+          <w:lang w:bidi="fa-IR"/>
+        </w:rPr>
+        <w:t xml:space="preserve">مجموعه‌ی حاوی تمام </w:t>
+      </w:r>
+      <w:r>
+        <w:rPr>
+          <w:rFonts w:ascii="Vazir" w:hAnsi="Vazir" w:cs="Vazir"/>
+          <w:sz w:val="16"/>
+          <w:szCs w:val="16"/>
+          <w:lang w:bidi="fa-IR"/>
+        </w:rPr>
+        <w:t>state</w:t>
+      </w:r>
+      <w:r>
+        <w:rPr>
+          <w:rFonts w:ascii="Vazir" w:hAnsi="Vazir" w:cs="Vazir" w:hint="cs"/>
+          <w:sz w:val="16"/>
+          <w:szCs w:val="16"/>
+          <w:rtl/>
+          <w:lang w:bidi="fa-IR"/>
+        </w:rPr>
+        <w:t xml:space="preserve"> هایی که قابل دسترسی هستند را </w:t>
+      </w:r>
+      <w:proofErr w:type="spellStart"/>
+      <w:r>
+        <w:rPr>
+          <w:rFonts w:ascii="Vazir" w:hAnsi="Vazir" w:cs="Vazir"/>
+          <w:sz w:val="16"/>
+          <w:szCs w:val="16"/>
+          <w:lang w:bidi="fa-IR"/>
+        </w:rPr>
+        <w:t>stateSet</w:t>
+      </w:r>
+      <w:proofErr w:type="spellEnd"/>
+      <w:r>
+        <w:rPr>
+          <w:rFonts w:ascii="Vazir" w:hAnsi="Vazir" w:cs="Vazir" w:hint="cs"/>
+          <w:sz w:val="16"/>
+          <w:szCs w:val="16"/>
+          <w:rtl/>
+          <w:lang w:bidi="fa-IR"/>
+        </w:rPr>
+        <w:t xml:space="preserve"> در نظر می‌گیریم و تنها </w:t>
+      </w:r>
+      <w:r>
+        <w:rPr>
+          <w:rFonts w:ascii="Vazir" w:hAnsi="Vazir" w:cs="Vazir"/>
+          <w:sz w:val="16"/>
+          <w:szCs w:val="16"/>
+          <w:lang w:bidi="fa-IR"/>
+        </w:rPr>
+        <w:t>state</w:t>
+      </w:r>
+      <w:r>
+        <w:rPr>
+          <w:rFonts w:ascii="Vazir" w:hAnsi="Vazir" w:cs="Vazir" w:hint="cs"/>
+          <w:sz w:val="16"/>
+          <w:szCs w:val="16"/>
+          <w:rtl/>
+          <w:lang w:bidi="fa-IR"/>
+        </w:rPr>
+        <w:t xml:space="preserve"> موجود ما که همان </w:t>
+      </w:r>
+      <w:r>
+        <w:rPr>
+          <w:rFonts w:ascii="Vazir" w:hAnsi="Vazir" w:cs="Vazir"/>
+          <w:sz w:val="16"/>
+          <w:szCs w:val="16"/>
+          <w:lang w:bidi="fa-IR"/>
+        </w:rPr>
+        <w:t>root</w:t>
+      </w:r>
+      <w:r>
+        <w:rPr>
+          <w:rFonts w:ascii="Vazir" w:hAnsi="Vazir" w:cs="Vazir" w:hint="cs"/>
+          <w:sz w:val="16"/>
+          <w:szCs w:val="16"/>
+          <w:rtl/>
+          <w:lang w:bidi="fa-IR"/>
+        </w:rPr>
+        <w:t xml:space="preserve"> است را به آن اضافه می‌کنیم.</w:t>
+      </w:r>
+    </w:p>
+    <w:p>
+      <w:pPr>
+        <w:bidi/>
+        <w:ind w:left="720"/>
+        <w:rPr>
+          <w:rFonts w:ascii="Vazir" w:hAnsi="Vazir" w:cs="Vazir" w:hint="cs"/>
+          <w:sz w:val="16"/>
+          <w:szCs w:val="16"/>
+          <w:lang w:bidi="fa-IR"/>
+        </w:rPr>
+      </w:pPr>
+      <w:r>
+        <w:rPr>
+          <w:rFonts w:ascii="Vazir" w:hAnsi="Vazir" w:cs="Vazir" w:hint="cs"/>
+          <w:sz w:val="16"/>
+          <w:szCs w:val="16"/>
+          <w:rtl/>
+          <w:lang w:bidi="fa-IR"/>
+        </w:rPr>
+        <w:t xml:space="preserve">در با بررسی تمام </w:t>
+      </w:r>
+      <w:r>
+        <w:rPr>
+          <w:rFonts w:ascii="Vazir" w:hAnsi="Vazir" w:cs="Vazir"/>
+          <w:sz w:val="16"/>
+          <w:szCs w:val="16"/>
+          <w:lang w:bidi="fa-IR"/>
+        </w:rPr>
+        <w:t>state</w:t>
+      </w:r>
+      <w:r>
+        <w:rPr>
+          <w:rFonts w:ascii="Vazir" w:hAnsi="Vazir" w:cs="Vazir" w:hint="cs"/>
+          <w:sz w:val="16"/>
+          <w:szCs w:val="16"/>
+          <w:rtl/>
+          <w:lang w:bidi="fa-IR"/>
+        </w:rPr>
+        <w:t xml:space="preserve"> های موجود در </w:t>
+      </w:r>
+      <w:proofErr w:type="spellStart"/>
+      <w:r>
+        <w:rPr>
+          <w:rFonts w:ascii="Vazir" w:hAnsi="Vazir" w:cs="Vazir"/>
+          <w:sz w:val="16"/>
+          <w:szCs w:val="16"/>
+          <w:lang w:bidi="fa-IR"/>
+        </w:rPr>
+        <w:t>setState</w:t>
+      </w:r>
+      <w:proofErr w:type="spellEnd"/>
+      <w:r>
+        <w:rPr>
+          <w:rFonts w:ascii="Vazir" w:hAnsi="Vazir" w:cs="Vazir" w:hint="cs"/>
+          <w:sz w:val="16"/>
+          <w:szCs w:val="16"/>
+          <w:rtl/>
+          <w:lang w:bidi="fa-IR"/>
+        </w:rPr>
+        <w:t xml:space="preserve"> آن </w:t>
+      </w:r>
+      <w:r>
+        <w:rPr>
+          <w:rFonts w:ascii="Vazir" w:hAnsi="Vazir" w:cs="Vazir"/>
+          <w:sz w:val="16"/>
+          <w:szCs w:val="16"/>
+          <w:lang w:bidi="fa-IR"/>
+        </w:rPr>
+        <w:t>state</w:t>
+      </w:r>
+      <w:r>
+        <w:rPr>
+          <w:rFonts w:ascii="Vazir" w:hAnsi="Vazir" w:cs="Vazir" w:hint="cs"/>
+          <w:sz w:val="16"/>
+          <w:szCs w:val="16"/>
+          <w:rtl/>
+          <w:lang w:bidi="fa-IR"/>
+        </w:rPr>
+        <w:t xml:space="preserve">ای که </w:t>
+      </w:r>
+      <w:r>
+        <w:rPr>
+          <w:rFonts w:ascii="Vazir" w:hAnsi="Vazir" w:cs="Vazir"/>
+          <w:sz w:val="16"/>
+          <w:szCs w:val="16"/>
+          <w:lang w:bidi="fa-IR"/>
+        </w:rPr>
+        <w:t>heuristic + cost</w:t>
+      </w:r>
+      <w:r>
+        <w:rPr>
+          <w:rFonts w:ascii="Vazir" w:hAnsi="Vazir" w:cs="Vazir" w:hint="cs"/>
+          <w:sz w:val="16"/>
+          <w:szCs w:val="16"/>
+          <w:rtl/>
+          <w:lang w:bidi="fa-IR"/>
+        </w:rPr>
+        <w:t xml:space="preserve"> کمتری دارد را خارج می‌کنیم. شرط اتمام الگوریتم که رسیدن همه کره ها به هدف هستند را بررسی می‌کنیم، اگر برقرار نبود نود های فرزند </w:t>
+      </w:r>
+      <w:r>
+        <w:rPr>
+          <w:rFonts w:ascii="Vazir" w:hAnsi="Vazir" w:cs="Vazir"/>
+          <w:sz w:val="16"/>
+          <w:szCs w:val="16"/>
+          <w:lang w:bidi="fa-IR"/>
+        </w:rPr>
+        <w:t>state</w:t>
+      </w:r>
+      <w:r>
+        <w:rPr>
+          <w:rFonts w:ascii="Vazir" w:hAnsi="Vazir" w:cs="Vazir" w:hint="cs"/>
+          <w:sz w:val="16"/>
+          <w:szCs w:val="16"/>
+          <w:rtl/>
+          <w:lang w:bidi="fa-IR"/>
+        </w:rPr>
+        <w:t xml:space="preserve"> انتخاب شده را به  </w:t>
+      </w:r>
+      <w:proofErr w:type="spellStart"/>
+      <w:r>
+        <w:rPr>
+          <w:rFonts w:ascii="Vazir" w:hAnsi="Vazir" w:cs="Vazir"/>
+          <w:sz w:val="16"/>
+          <w:szCs w:val="16"/>
+          <w:lang w:bidi="fa-IR"/>
+        </w:rPr>
+        <w:t>setState</w:t>
+      </w:r>
+      <w:proofErr w:type="spellEnd"/>
+      <w:r>
+        <w:rPr>
+          <w:rFonts w:ascii="Vazir" w:hAnsi="Vazir" w:cs="Vazir" w:hint="cs"/>
+          <w:sz w:val="16"/>
+          <w:szCs w:val="16"/>
+          <w:rtl/>
+          <w:lang w:bidi="fa-IR"/>
+        </w:rPr>
+        <w:t xml:space="preserve"> اضافه می‌کنیم.</w:t>
+      </w:r>
+    </w:p>
+    <w:p>
+      <w:pPr>
+        <w:pStyle w:val="ListParagraph"/>
+        <w:bidi/>
+        <w:ind w:left="1080"/>
+        <w:rPr>
+          <w:rFonts w:ascii="Cambria Math" w:hAnsi="Cambria Math" w:cs="Vazir"/>
+          <w:sz w:val="16"/>
+          <w:szCs w:val="16"/>
+          <w:rtl/>
+        </w:rPr>
+      </w:pPr>
+    </w:p>
+    <w:p>
+      <w:pPr>
+        <w:pStyle w:val="ListParagraph"/>
+        <w:bidi/>
+        <w:ind w:left="1080"/>
+        <w:rPr>
+          <w:rFonts w:ascii="Vazir" w:hAnsi="Vazir" w:cs="Vazir"/>
+          <w:sz w:val="16"/>
+          <w:szCs w:val="16"/>
         </w:rPr>
       </w:pPr>
     </w:p>
@@ -5500,7 +5871,7 @@
 </file>
 
 <file path=word/numbering.xml><?xml version="1.0" encoding="utf-8"?>
-<w:numbering xmlns:wpc="http://schemas.microsoft.com/office/word/2010/wordprocessingCanvas" xmlns:cx="http://schemas.microsoft.com/office/drawing/2014/chartex" xmlns:cx1="http://schemas.microsoft.com/office/drawing/2015/9/8/chartex" xmlns:cx2="http://schemas.microsoft.com/office/drawing/2015/10/21/chartex" xmlns:cx3="http://schemas.microsoft.com/office/drawing/2016/5/9/chartex" xmlns:cx4="http://schemas.microsoft.com/office/drawing/2016/5/10/chartex" xmlns:cx5="http://schemas.microsoft.com/office/drawing/2016/5/11/chartex" xmlns:cx6="http://schemas.microsoft.com/office/drawing/2016/5/12/chartex" xmlns:cx7="http://schemas.microsoft.com/office/drawing/2016/5/13/chartex" xmlns:cx8="http://schemas.microsoft.com/office/drawing/2016/5/14/chartex" xmlns:mc="http://schemas.openxmlformats.org/markup-compatibility/2006" xmlns:aink="http://schemas.microsoft.com/office/drawing/2016/ink" xmlns:am3d="http://schemas.microsoft.com/office/drawing/2017/model3d" xmlns:o="urn:schemas-microsoft-com:office:office" xmlns:oel="http://schemas.microsoft.com/office/2019/extlst" xmlns:r="http://schemas.openxmlformats.org/officeDocument/2006/relationships" xmlns:m="http://schemas.openxmlformats.org/officeDocument/2006/math" xmlns:v="urn:schemas-microsoft-com:vml" xmlns:wp14="http://schemas.microsoft.com/office/word/2010/wordprocessingDrawing" xmlns:wp="http://schemas.openxmlformats.org/drawingml/2006/wordprocessingDrawing" xmlns:w10="urn:schemas-microsoft-com:office:word" xmlns:w="http://schemas.openxmlformats.org/wordprocessingml/2006/main" xmlns:w14="http://schemas.microsoft.com/office/word/2010/wordml" xmlns:w15="http://schemas.microsoft.com/office/word/2012/wordml" xmlns:w16cex="http://schemas.microsoft.com/office/word/2018/wordml/cex" xmlns:w16cid="http://schemas.microsoft.com/office/word/2016/wordml/cid" xmlns:w16="http://schemas.microsoft.com/office/word/2018/wordml" xmlns:w16sdtdh="http://schemas.microsoft.com/office/word/2020/wordml/sdtdatahash" xmlns:w16se="http://schemas.microsoft.com/office/word/2015/wordml/symex" xmlns:wpg="http://schemas.microsoft.com/office/word/2010/wordprocessingGroup" xmlns:wpi="http://schemas.microsoft.com/office/word/2010/wordprocessingInk" xmlns:wne="http://schemas.microsoft.com/office/word/2006/wordml" xmlns:wps="http://schemas.microsoft.com/office/word/2010/wordprocessingShape" mc:Ignorable="w14 w15 w16se w16cid w16 w16cex w16sdtdh wp14">
+<w:numbering xmlns:wpc="http://schemas.microsoft.com/office/word/2010/wordprocessingCanvas" xmlns:cx="http://schemas.microsoft.com/office/drawing/2014/chartex" xmlns:cx1="http://schemas.microsoft.com/office/drawing/2015/9/8/chartex" xmlns:cx2="http://schemas.microsoft.com/office/drawing/2015/10/21/chartex" xmlns:cx3="http://schemas.microsoft.com/office/drawing/2016/5/9/chartex" xmlns:cx4="http://schemas.microsoft.com/office/drawing/2016/5/10/chartex" xmlns:cx5="http://schemas.microsoft.com/office/drawing/2016/5/11/chartex" xmlns:cx6="http://schemas.microsoft.com/office/drawing/2016/5/12/chartex" xmlns:cx7="http://schemas.microsoft.com/office/drawing/2016/5/13/chartex" xmlns:cx8="http://schemas.microsoft.com/office/drawing/2016/5/14/chartex" xmlns:mc="http://schemas.openxmlformats.org/markup-compatibility/2006" xmlns:aink="http://schemas.microsoft.com/office/drawing/2016/ink" xmlns:am3d="http://schemas.microsoft.com/office/drawing/2017/model3d" xmlns:o="urn:schemas-microsoft-com:office:office" xmlns:r="http://schemas.openxmlformats.org/officeDocument/2006/relationships" xmlns:m="http://schemas.openxmlformats.org/officeDocument/2006/math" xmlns:v="urn:schemas-microsoft-com:vml" xmlns:wp14="http://schemas.microsoft.com/office/word/2010/wordprocessingDrawing" xmlns:wp="http://schemas.openxmlformats.org/drawingml/2006/wordprocessingDrawing" xmlns:w10="urn:schemas-microsoft-com:office:word" xmlns:w="http://schemas.openxmlformats.org/wordprocessingml/2006/main" xmlns:w14="http://schemas.microsoft.com/office/word/2010/wordml" xmlns:w15="http://schemas.microsoft.com/office/word/2012/wordml" xmlns:w16cex="http://schemas.microsoft.com/office/word/2018/wordml/cex" xmlns:w16cid="http://schemas.microsoft.com/office/word/2016/wordml/cid" xmlns:w16="http://schemas.microsoft.com/office/word/2018/wordml" xmlns:w16se="http://schemas.microsoft.com/office/word/2015/wordml/symex" xmlns:wpg="http://schemas.microsoft.com/office/word/2010/wordprocessingGroup" xmlns:wpi="http://schemas.microsoft.com/office/word/2010/wordprocessingInk" xmlns:wne="http://schemas.microsoft.com/office/word/2006/wordml" xmlns:wps="http://schemas.microsoft.com/office/word/2010/wordprocessingShape" mc:Ignorable="w14 w15 w16se w16cid w16 w16cex wp14">
   <w:abstractNum w:abstractNumId="0" w15:restartNumberingAfterBreak="0">
     <w:nsid w:val="09E0141A"/>
     <w:multiLevelType w:val="hybridMultilevel"/>
@@ -6042,7 +6413,7 @@
   <w:abstractNum w:abstractNumId="5" w15:restartNumberingAfterBreak="0">
     <w:nsid w:val="408437A7"/>
     <w:multiLevelType w:val="hybridMultilevel"/>
-    <w:tmpl w:val="414EB3A6"/>
+    <w:tmpl w:val="07DE13FC"/>
     <w:lvl w:ilvl="0" w:tplc="04090001">
       <w:start w:val="1"/>
       <w:numFmt w:val="bullet"/>
@@ -6491,38 +6862,38 @@
       </w:rPr>
     </w:lvl>
   </w:abstractNum>
-  <w:num w:numId="1" w16cid:durableId="842353922">
+  <w:num w:numId="1">
     <w:abstractNumId w:val="0"/>
   </w:num>
-  <w:num w:numId="2" w16cid:durableId="1741319184">
+  <w:num w:numId="2">
     <w:abstractNumId w:val="7"/>
   </w:num>
-  <w:num w:numId="3" w16cid:durableId="640690897">
+  <w:num w:numId="3">
     <w:abstractNumId w:val="5"/>
   </w:num>
-  <w:num w:numId="4" w16cid:durableId="1665814924">
+  <w:num w:numId="4">
     <w:abstractNumId w:val="4"/>
   </w:num>
-  <w:num w:numId="5" w16cid:durableId="501627158">
+  <w:num w:numId="5">
     <w:abstractNumId w:val="6"/>
   </w:num>
-  <w:num w:numId="6" w16cid:durableId="1284266204">
+  <w:num w:numId="6">
     <w:abstractNumId w:val="3"/>
   </w:num>
-  <w:num w:numId="7" w16cid:durableId="86120489">
+  <w:num w:numId="7">
     <w:abstractNumId w:val="2"/>
   </w:num>
-  <w:num w:numId="8" w16cid:durableId="1470172119">
+  <w:num w:numId="8">
     <w:abstractNumId w:val="8"/>
   </w:num>
-  <w:num w:numId="9" w16cid:durableId="2096509822">
+  <w:num w:numId="9">
     <w:abstractNumId w:val="1"/>
   </w:num>
 </w:numbering>
 </file>
 
 <file path=word/styles.xml><?xml version="1.0" encoding="utf-8"?>
-<w:styles xmlns:mc="http://schemas.openxmlformats.org/markup-compatibility/2006" xmlns:r="http://schemas.openxmlformats.org/officeDocument/2006/relationships" xmlns:w="http://schemas.openxmlformats.org/wordprocessingml/2006/main" xmlns:w14="http://schemas.microsoft.com/office/word/2010/wordml" xmlns:w15="http://schemas.microsoft.com/office/word/2012/wordml" xmlns:w16cex="http://schemas.microsoft.com/office/word/2018/wordml/cex" xmlns:w16cid="http://schemas.microsoft.com/office/word/2016/wordml/cid" xmlns:w16="http://schemas.microsoft.com/office/word/2018/wordml" xmlns:w16sdtdh="http://schemas.microsoft.com/office/word/2020/wordml/sdtdatahash" xmlns:w16se="http://schemas.microsoft.com/office/word/2015/wordml/symex" mc:Ignorable="w14 w15 w16se w16cid w16 w16cex w16sdtdh">
+<w:styles xmlns:mc="http://schemas.openxmlformats.org/markup-compatibility/2006" xmlns:r="http://schemas.openxmlformats.org/officeDocument/2006/relationships" xmlns:w="http://schemas.openxmlformats.org/wordprocessingml/2006/main" xmlns:w14="http://schemas.microsoft.com/office/word/2010/wordml" xmlns:w15="http://schemas.microsoft.com/office/word/2012/wordml" xmlns:w16cex="http://schemas.microsoft.com/office/word/2018/wordml/cex" xmlns:w16cid="http://schemas.microsoft.com/office/word/2016/wordml/cid" xmlns:w16="http://schemas.microsoft.com/office/word/2018/wordml" xmlns:w16se="http://schemas.microsoft.com/office/word/2015/wordml/symex" mc:Ignorable="w14 w15 w16se w16cid w16 w16cex">
   <w:docDefaults>
     <w:rPrDefault>
       <w:rPr>
@@ -7271,7 +7642,7 @@
 </file>
 
 <file path=customXml/itemProps1.xml><?xml version="1.0" encoding="utf-8"?>
-<ds:datastoreItem xmlns:ds="http://schemas.openxmlformats.org/officeDocument/2006/customXml" ds:itemID="{256EDC3C-9E73-4700-9FDA-815110822C09}">
+<ds:datastoreItem xmlns:ds="http://schemas.openxmlformats.org/officeDocument/2006/customXml" ds:itemID="{C89E06D6-DAC3-41FF-A66B-1022BC8CE237}">
   <ds:schemaRefs>
     <ds:schemaRef ds:uri="http://schemas.openxmlformats.org/officeDocument/2006/bibliography"/>
   </ds:schemaRefs>

</xml_diff>